<commit_message>
Add near finished whitepaper in pdf format
</commit_message>
<xml_diff>
--- a/Whitepaper Draft.docx
+++ b/Whitepaper Draft.docx
@@ -125,6 +125,33 @@
           <w:i/>
           <w:iCs/>
         </w:rPr>
+        <w:t xml:space="preserve"> Add drawing of </w:t>
+      </w:r>
+      <w:r>
+        <w:rPr>
+          <w:b/>
+          <w:bCs/>
+          <w:i/>
+          <w:iCs/>
+        </w:rPr>
+        <w:t xml:space="preserve">annoyed </w:t>
+      </w:r>
+      <w:r>
+        <w:rPr>
+          <w:b/>
+          <w:bCs/>
+          <w:i/>
+          <w:iCs/>
+        </w:rPr>
+        <w:t>guy looking at watch</w:t>
+      </w:r>
+      <w:r>
+        <w:rPr>
+          <w:b/>
+          <w:bCs/>
+          <w:i/>
+          <w:iCs/>
+        </w:rPr>
         <w:t xml:space="preserve"> </w:t>
       </w:r>
       <w:r>
@@ -134,25 +161,7 @@
           <w:i/>
           <w:iCs/>
         </w:rPr>
-        <w:t xml:space="preserve">Add drawing of </w:t>
-      </w:r>
-      <w:r>
-        <w:rPr>
-          <w:b/>
-          <w:bCs/>
-          <w:i/>
-          <w:iCs/>
-        </w:rPr>
-        <w:t xml:space="preserve">annoyed </w:t>
-      </w:r>
-      <w:r>
-        <w:rPr>
-          <w:b/>
-          <w:bCs/>
-          <w:i/>
-          <w:iCs/>
-        </w:rPr>
-        <w:t>guy looking at watch</w:t>
+        <w:t>*</w:t>
       </w:r>
       <w:r>
         <w:rPr>
@@ -169,6 +178,58 @@
           <w:bCs/>
           <w:i/>
           <w:iCs/>
+          <w:highlight w:val="green"/>
+        </w:rPr>
+        <w:t>DONE</w:t>
+      </w:r>
+    </w:p>
+    <w:p>
+      <w:pPr>
+        <w:spacing w:after="0"/>
+        <w:jc w:val="both"/>
+      </w:pPr>
+    </w:p>
+    <w:p>
+      <w:pPr>
+        <w:spacing w:after="0"/>
+        <w:jc w:val="both"/>
+      </w:pPr>
+      <w:r>
+        <w:t>An immutable, decentralized, blockchain-based government where the network’s processing power naturally grows as more users join the network solves the performance, corruption, and security issues.</w:t>
+      </w:r>
+    </w:p>
+    <w:p>
+      <w:pPr>
+        <w:spacing w:after="0"/>
+        <w:jc w:val="both"/>
+      </w:pPr>
+    </w:p>
+    <w:p>
+      <w:pPr>
+        <w:spacing w:after="0"/>
+        <w:jc w:val="both"/>
+      </w:pPr>
+      <w:r>
+        <w:t xml:space="preserve">GovCoin, a </w:t>
+      </w:r>
+      <w:r>
+        <w:t>cryptocurrency</w:t>
+      </w:r>
+      <w:r>
+        <w:t xml:space="preserve"> meant for use on the network, will facilitate rewarding users who provide processing power to the network, as well as increase the speed of any given request. </w:t>
+      </w:r>
+    </w:p>
+    <w:p>
+      <w:pPr>
+        <w:spacing w:after="0"/>
+        <w:jc w:val="both"/>
+      </w:pPr>
+      <w:r>
+        <w:rPr>
+          <w:b/>
+          <w:bCs/>
+          <w:i/>
+          <w:iCs/>
         </w:rPr>
         <w:t>*</w:t>
       </w:r>
@@ -179,50 +240,17 @@
           <w:i/>
           <w:iCs/>
         </w:rPr>
-        <w:t xml:space="preserve"> DONE</w:t>
-      </w:r>
-    </w:p>
-    <w:p>
-      <w:pPr>
-        <w:spacing w:after="0"/>
-        <w:jc w:val="both"/>
-      </w:pPr>
-    </w:p>
-    <w:p>
-      <w:pPr>
-        <w:spacing w:after="0"/>
-        <w:jc w:val="both"/>
-      </w:pPr>
-      <w:r>
-        <w:t>An immutable, decentralized, blockchain-based government where the network’s processing power naturally grows as more users join the network solves the performance, corruption, and security issues.</w:t>
-      </w:r>
-    </w:p>
-    <w:p>
-      <w:pPr>
-        <w:spacing w:after="0"/>
-        <w:jc w:val="both"/>
-      </w:pPr>
-    </w:p>
-    <w:p>
-      <w:pPr>
-        <w:spacing w:after="0"/>
-        <w:jc w:val="both"/>
-      </w:pPr>
-      <w:r>
-        <w:t xml:space="preserve">GovCoin, a </w:t>
-      </w:r>
-      <w:r>
-        <w:t>cryptocurrency</w:t>
-      </w:r>
-      <w:r>
-        <w:t xml:space="preserve"> meant for use on the network, will facilitate rewarding users who provide processing power to the network, as well as increase the speed of any given request. </w:t>
-      </w:r>
-    </w:p>
-    <w:p>
-      <w:pPr>
-        <w:spacing w:after="0"/>
-        <w:jc w:val="both"/>
-      </w:pPr>
+        <w:t xml:space="preserve"> Add icon of GovCoin</w:t>
+      </w:r>
+      <w:r>
+        <w:rPr>
+          <w:b/>
+          <w:bCs/>
+          <w:i/>
+          <w:iCs/>
+        </w:rPr>
+        <w:t xml:space="preserve"> </w:t>
+      </w:r>
       <w:r>
         <w:rPr>
           <w:b/>
@@ -241,42 +269,27 @@
         </w:rPr>
         <w:t xml:space="preserve"> </w:t>
       </w:r>
-      <w:r>
-        <w:rPr>
-          <w:b/>
-          <w:bCs/>
-          <w:i/>
-          <w:iCs/>
-        </w:rPr>
-        <w:t>Add icon of GovCoin</w:t>
-      </w:r>
-      <w:r>
-        <w:rPr>
-          <w:b/>
-          <w:bCs/>
-          <w:i/>
-          <w:iCs/>
-        </w:rPr>
-        <w:t xml:space="preserve"> </w:t>
-      </w:r>
-      <w:r>
-        <w:rPr>
-          <w:b/>
-          <w:bCs/>
-          <w:i/>
-          <w:iCs/>
-        </w:rPr>
-        <w:t>*</w:t>
-      </w:r>
-      <w:r>
-        <w:rPr>
-          <w:b/>
-          <w:bCs/>
-          <w:i/>
-          <w:iCs/>
-        </w:rPr>
-        <w:t xml:space="preserve"> DONE</w:t>
-      </w:r>
+      <w:proofErr w:type="spellStart"/>
+      <w:r>
+        <w:rPr>
+          <w:b/>
+          <w:bCs/>
+          <w:i/>
+          <w:iCs/>
+          <w:highlight w:val="green"/>
+        </w:rPr>
+        <w:t>DONE</w:t>
+      </w:r>
+      <w:r>
+        <w:rPr>
+          <w:b/>
+          <w:bCs/>
+          <w:i/>
+          <w:iCs/>
+        </w:rPr>
+        <w:t>v</w:t>
+      </w:r>
+      <w:proofErr w:type="spellEnd"/>
     </w:p>
     <w:p>
       <w:pPr>
@@ -672,16 +685,7 @@
           <w:i/>
           <w:iCs/>
         </w:rPr>
-        <w:t xml:space="preserve">* </w:t>
-      </w:r>
-      <w:r>
-        <w:rPr>
-          <w:b/>
-          <w:bCs/>
-          <w:i/>
-          <w:iCs/>
-        </w:rPr>
-        <w:t>Add Drawing of bitcoin icon</w:t>
+        <w:t>* Add Drawing of bitcoin icon</w:t>
       </w:r>
       <w:r>
         <w:rPr>
@@ -808,16 +812,7 @@
           <w:i/>
           <w:iCs/>
         </w:rPr>
-        <w:t xml:space="preserve"> </w:t>
-      </w:r>
-      <w:r>
-        <w:rPr>
-          <w:b/>
-          <w:bCs/>
-          <w:i/>
-          <w:iCs/>
-        </w:rPr>
-        <w:t xml:space="preserve">Draw a simplified blockchain </w:t>
+        <w:t xml:space="preserve"> Draw a simplified blockchain </w:t>
       </w:r>
       <w:r>
         <w:rPr>
@@ -1038,16 +1033,7 @@
           <w:i/>
           <w:iCs/>
         </w:rPr>
-        <w:t xml:space="preserve"> </w:t>
-      </w:r>
-      <w:r>
-        <w:rPr>
-          <w:b/>
-          <w:bCs/>
-          <w:i/>
-          <w:iCs/>
-        </w:rPr>
-        <w:t>Add Drawings of Classified Documents</w:t>
+        <w:t xml:space="preserve"> Add Drawings of Classified Documents</w:t>
       </w:r>
       <w:r>
         <w:rPr>
@@ -1277,6 +1263,26 @@
           <w:i/>
           <w:iCs/>
         </w:rPr>
+        <w:t xml:space="preserve"> Add drawings of shady people doing shady things mentioned above </w:t>
+      </w:r>
+      <w:r>
+        <w:rPr>
+          <w:b/>
+          <w:bCs/>
+          <w:i/>
+          <w:iCs/>
+        </w:rPr>
+        <w:t>*</w:t>
+      </w:r>
+      <w:r>
+        <w:rPr>
+          <w:rFonts w:hint="cs"/>
+          <w:b/>
+          <w:bCs/>
+          <w:i/>
+          <w:iCs/>
+          <w:rtl/>
+        </w:rPr>
         <w:t xml:space="preserve"> </w:t>
       </w:r>
       <w:r>
@@ -1285,9 +1291,43 @@
           <w:bCs/>
           <w:i/>
           <w:iCs/>
-        </w:rPr>
-        <w:t xml:space="preserve">Add drawings of shady people doing shady things mentioned above </w:t>
-      </w:r>
+          <w:highlight w:val="green"/>
+        </w:rPr>
+        <w:t>DONE</w:t>
+      </w:r>
+    </w:p>
+    <w:p>
+      <w:pPr>
+        <w:spacing w:after="0"/>
+        <w:jc w:val="both"/>
+      </w:pPr>
+    </w:p>
+    <w:p>
+      <w:pPr>
+        <w:spacing w:after="0"/>
+        <w:jc w:val="both"/>
+      </w:pPr>
+      <w:r>
+        <w:t xml:space="preserve">In the proposed system, the concept of </w:t>
+      </w:r>
+      <w:r>
+        <w:t>forgery cannot be applied in any realistic scenario. This is due to the reason that in a blockchain, the chain with the most processing power is the one which is accepted by the network to be valid. Since a decentralized government employs the use of the population, it</w:t>
+      </w:r>
+      <w:r>
+        <w:t xml:space="preserve"> would require an immense amount of processing power</w:t>
+      </w:r>
+      <w:r>
+        <w:t xml:space="preserve"> to change the accepted chain</w:t>
+      </w:r>
+      <w:r>
+        <w:t>.</w:t>
+      </w:r>
+    </w:p>
+    <w:p>
+      <w:pPr>
+        <w:spacing w:after="0"/>
+        <w:jc w:val="both"/>
+      </w:pPr>
       <w:r>
         <w:rPr>
           <w:b/>
@@ -1299,84 +1339,12 @@
       </w:r>
       <w:r>
         <w:rPr>
-          <w:rFonts w:hint="cs"/>
-          <w:b/>
-          <w:bCs/>
-          <w:i/>
-          <w:iCs/>
-          <w:rtl/>
-        </w:rPr>
-        <w:t xml:space="preserve"> </w:t>
-      </w:r>
-      <w:r>
-        <w:rPr>
-          <w:b/>
-          <w:bCs/>
-          <w:i/>
-          <w:iCs/>
-          <w:highlight w:val="green"/>
-        </w:rPr>
-        <w:t>DONE</w:t>
-      </w:r>
-    </w:p>
-    <w:p>
-      <w:pPr>
-        <w:spacing w:after="0"/>
-        <w:jc w:val="both"/>
-      </w:pPr>
-    </w:p>
-    <w:p>
-      <w:pPr>
-        <w:spacing w:after="0"/>
-        <w:jc w:val="both"/>
-      </w:pPr>
-      <w:r>
-        <w:t xml:space="preserve">In the proposed system, the concept of </w:t>
-      </w:r>
-      <w:r>
-        <w:t>forgery cannot be applied in any realistic scenario. This is due to the reason that in a blockchain, the chain with the most processing power is the one which is accepted by the network to be valid. Since a decentralized government employs the use of the population, it</w:t>
-      </w:r>
-      <w:r>
-        <w:t xml:space="preserve"> would require an immense amount of processing power</w:t>
-      </w:r>
-      <w:r>
-        <w:t xml:space="preserve"> to change the accepted chain</w:t>
-      </w:r>
-      <w:r>
-        <w:t>.</w:t>
-      </w:r>
-    </w:p>
-    <w:p>
-      <w:pPr>
-        <w:spacing w:after="0"/>
-        <w:jc w:val="both"/>
-      </w:pPr>
-      <w:r>
-        <w:rPr>
-          <w:b/>
-          <w:bCs/>
-          <w:i/>
-          <w:iCs/>
-        </w:rPr>
-        <w:t>*</w:t>
-      </w:r>
-      <w:r>
-        <w:rPr>
-          <w:b/>
-          <w:bCs/>
-          <w:i/>
-          <w:iCs/>
-        </w:rPr>
-        <w:t xml:space="preserve"> Add drawing of Shield</w:t>
-      </w:r>
-      <w:r>
-        <w:rPr>
-          <w:b/>
-          <w:bCs/>
-          <w:i/>
-          <w:iCs/>
-        </w:rPr>
-        <w:t xml:space="preserve"> </w:t>
+          <w:b/>
+          <w:bCs/>
+          <w:i/>
+          <w:iCs/>
+        </w:rPr>
+        <w:t xml:space="preserve"> Add drawing of Shield </w:t>
       </w:r>
       <w:r>
         <w:rPr>
@@ -1452,7 +1420,33 @@
           <w:rPr>
             <w:rStyle w:val="Hyperlink"/>
           </w:rPr>
-          <w:t>smartphone user penetration rate</w:t>
+          <w:t xml:space="preserve">smartphone user </w:t>
+        </w:r>
+        <w:proofErr w:type="spellStart"/>
+        <w:r>
+          <w:rPr>
+            <w:rStyle w:val="Hyperlink"/>
+          </w:rPr>
+          <w:t>penetratio</w:t>
+        </w:r>
+        <w:r>
+          <w:rPr>
+            <w:rStyle w:val="Hyperlink"/>
+          </w:rPr>
+          <w:t>a</w:t>
+        </w:r>
+        <w:r>
+          <w:rPr>
+            <w:rStyle w:val="Hyperlink"/>
+          </w:rPr>
+          <w:t>n</w:t>
+        </w:r>
+        <w:proofErr w:type="spellEnd"/>
+        <w:r>
+          <w:rPr>
+            <w:rStyle w:val="Hyperlink"/>
+          </w:rPr>
+          <w:t xml:space="preserve"> rate</w:t>
         </w:r>
       </w:hyperlink>
       <w:r>
@@ -1470,7 +1464,6 @@
         <w:spacing w:after="0"/>
         <w:jc w:val="both"/>
         <w:rPr>
-          <w:rFonts w:hint="cs"/>
           <w:rtl/>
         </w:rPr>
       </w:pPr>
@@ -1490,6 +1483,15 @@
           <w:i/>
           <w:iCs/>
         </w:rPr>
+        <w:t xml:space="preserve"> Add drawing of modern smartphone</w:t>
+      </w:r>
+      <w:r>
+        <w:rPr>
+          <w:b/>
+          <w:bCs/>
+          <w:i/>
+          <w:iCs/>
+        </w:rPr>
         <w:t xml:space="preserve"> </w:t>
       </w:r>
       <w:r>
@@ -1499,7 +1501,7 @@
           <w:i/>
           <w:iCs/>
         </w:rPr>
-        <w:t>Add drawing of modern smartphone</w:t>
+        <w:t>*</w:t>
       </w:r>
       <w:r>
         <w:rPr>
@@ -1510,24 +1512,27 @@
         </w:rPr>
         <w:t xml:space="preserve"> </w:t>
       </w:r>
-      <w:r>
-        <w:rPr>
-          <w:b/>
-          <w:bCs/>
-          <w:i/>
-          <w:iCs/>
-        </w:rPr>
-        <w:t>*</w:t>
-      </w:r>
-      <w:r>
-        <w:rPr>
-          <w:b/>
-          <w:bCs/>
-          <w:i/>
-          <w:iCs/>
-        </w:rPr>
-        <w:t xml:space="preserve"> DONE</w:t>
-      </w:r>
+      <w:proofErr w:type="spellStart"/>
+      <w:r>
+        <w:rPr>
+          <w:b/>
+          <w:bCs/>
+          <w:i/>
+          <w:iCs/>
+          <w:highlight w:val="green"/>
+        </w:rPr>
+        <w:t>DONE</w:t>
+      </w:r>
+      <w:r>
+        <w:rPr>
+          <w:b/>
+          <w:bCs/>
+          <w:i/>
+          <w:iCs/>
+        </w:rPr>
+        <w:t>z</w:t>
+      </w:r>
+      <w:proofErr w:type="spellEnd"/>
     </w:p>
     <w:p>
       <w:pPr>
@@ -1597,7 +1602,27 @@
           <w:i/>
           <w:iCs/>
         </w:rPr>
-        <w:t xml:space="preserve"> Add drawing of supercomputer vs many many phones</w:t>
+        <w:t xml:space="preserve"> Add drawing of supercomputer vs many </w:t>
+      </w:r>
+      <w:proofErr w:type="spellStart"/>
+      <w:r>
+        <w:rPr>
+          <w:b/>
+          <w:bCs/>
+          <w:i/>
+          <w:iCs/>
+        </w:rPr>
+        <w:t>many</w:t>
+      </w:r>
+      <w:proofErr w:type="spellEnd"/>
+      <w:r>
+        <w:rPr>
+          <w:b/>
+          <w:bCs/>
+          <w:i/>
+          <w:iCs/>
+        </w:rPr>
+        <w:t xml:space="preserve"> phones</w:t>
       </w:r>
       <w:r>
         <w:rPr>
@@ -1760,6 +1785,24 @@
           <w:i/>
           <w:iCs/>
         </w:rPr>
+        <w:t xml:space="preserve"> Add drawing of magnifier over a blockchain </w:t>
+      </w:r>
+      <w:r>
+        <w:rPr>
+          <w:b/>
+          <w:bCs/>
+          <w:i/>
+          <w:iCs/>
+        </w:rPr>
+        <w:t>*</w:t>
+      </w:r>
+      <w:r>
+        <w:rPr>
+          <w:b/>
+          <w:bCs/>
+          <w:i/>
+          <w:iCs/>
+        </w:rPr>
         <w:t xml:space="preserve"> </w:t>
       </w:r>
       <w:r>
@@ -1768,17 +1811,9 @@
           <w:bCs/>
           <w:i/>
           <w:iCs/>
-        </w:rPr>
-        <w:t xml:space="preserve">Add drawing of magnifier over a blockchain </w:t>
-      </w:r>
-      <w:r>
-        <w:rPr>
-          <w:b/>
-          <w:bCs/>
-          <w:i/>
-          <w:iCs/>
-        </w:rPr>
-        <w:t>*</w:t>
+          <w:highlight w:val="green"/>
+        </w:rPr>
+        <w:t>DONE</w:t>
       </w:r>
     </w:p>
     <w:p>
@@ -2111,6 +2146,33 @@
           <w:i/>
           <w:iCs/>
         </w:rPr>
+        <w:t xml:space="preserve"> Add drawing of phone “uploading” processing power, and “downloading” </w:t>
+      </w:r>
+      <w:r>
+        <w:rPr>
+          <w:b/>
+          <w:bCs/>
+          <w:i/>
+          <w:iCs/>
+        </w:rPr>
+        <w:t>GovCoin</w:t>
+      </w:r>
+      <w:r>
+        <w:rPr>
+          <w:b/>
+          <w:bCs/>
+          <w:i/>
+          <w:iCs/>
+        </w:rPr>
+        <w:t xml:space="preserve"> as reward</w:t>
+      </w:r>
+      <w:r>
+        <w:rPr>
+          <w:b/>
+          <w:bCs/>
+          <w:i/>
+          <w:iCs/>
+        </w:rPr>
         <w:t xml:space="preserve"> </w:t>
       </w:r>
       <w:r>
@@ -2120,25 +2182,7 @@
           <w:i/>
           <w:iCs/>
         </w:rPr>
-        <w:t xml:space="preserve">Add drawing of phone “uploading” processing power, and “downloading” </w:t>
-      </w:r>
-      <w:r>
-        <w:rPr>
-          <w:b/>
-          <w:bCs/>
-          <w:i/>
-          <w:iCs/>
-        </w:rPr>
-        <w:t>GovCoin</w:t>
-      </w:r>
-      <w:r>
-        <w:rPr>
-          <w:b/>
-          <w:bCs/>
-          <w:i/>
-          <w:iCs/>
-        </w:rPr>
-        <w:t xml:space="preserve"> as reward</w:t>
+        <w:t>*</w:t>
       </w:r>
       <w:r>
         <w:rPr>
@@ -2155,119 +2199,111 @@
           <w:bCs/>
           <w:i/>
           <w:iCs/>
+          <w:highlight w:val="green"/>
+        </w:rPr>
+        <w:t>DONE</w:t>
+      </w:r>
+    </w:p>
+    <w:p>
+      <w:pPr>
+        <w:spacing w:after="0"/>
+        <w:jc w:val="both"/>
+      </w:pPr>
+    </w:p>
+    <w:p>
+      <w:pPr>
+        <w:spacing w:after="0"/>
+        <w:jc w:val="both"/>
+      </w:pPr>
+      <w:r>
+        <w:t>As is appropriate when using blockchains</w:t>
+      </w:r>
+      <w:r>
+        <w:t xml:space="preserve">, the reward will </w:t>
+      </w:r>
+      <w:r>
+        <w:t xml:space="preserve">be </w:t>
+      </w:r>
+      <w:r>
+        <w:t>in the form of a cryptocurrency.</w:t>
+      </w:r>
+    </w:p>
+    <w:p>
+      <w:pPr>
+        <w:spacing w:after="0"/>
+        <w:jc w:val="both"/>
+      </w:pPr>
+    </w:p>
+    <w:p>
+      <w:pPr>
+        <w:spacing w:after="0"/>
+        <w:jc w:val="both"/>
+      </w:pPr>
+      <w:r>
+        <w:t>T</w:t>
+      </w:r>
+      <w:r>
+        <w:t>he reward will be a post-determined amount of Gov</w:t>
+      </w:r>
+      <w:r>
+        <w:t>Coin</w:t>
+      </w:r>
+      <w:r>
+        <w:t>, which the user can</w:t>
+      </w:r>
+      <w:r>
+        <w:t xml:space="preserve"> trade for non-digital currency, or use</w:t>
+      </w:r>
+      <w:r>
+        <w:t xml:space="preserve"> later to skip having to contribute to the network again</w:t>
+      </w:r>
+      <w:r>
+        <w:t xml:space="preserve"> (</w:t>
+      </w:r>
+      <w:r>
+        <w:rPr>
+          <w:b/>
+          <w:bCs/>
+          <w:i/>
+          <w:iCs/>
+        </w:rPr>
+        <w:t>Option B</w:t>
+      </w:r>
+      <w:r>
+        <w:t>)</w:t>
+      </w:r>
+      <w:r>
+        <w:t>.</w:t>
+      </w:r>
+    </w:p>
+    <w:p>
+      <w:pPr>
+        <w:spacing w:after="0"/>
+        <w:jc w:val="both"/>
+        <w:rPr>
+          <w:b/>
+          <w:bCs/>
+          <w:i/>
+          <w:iCs/>
+        </w:rPr>
+      </w:pPr>
+      <w:r>
+        <w:rPr>
+          <w:b/>
+          <w:bCs/>
+          <w:i/>
+          <w:iCs/>
         </w:rPr>
         <w:t>*</w:t>
       </w:r>
-    </w:p>
-    <w:p>
-      <w:pPr>
-        <w:spacing w:after="0"/>
-        <w:jc w:val="both"/>
-      </w:pPr>
-    </w:p>
-    <w:p>
-      <w:pPr>
-        <w:spacing w:after="0"/>
-        <w:jc w:val="both"/>
-      </w:pPr>
-      <w:r>
-        <w:t>As is appropriate when using blockchains</w:t>
-      </w:r>
-      <w:r>
-        <w:t xml:space="preserve">, the reward will </w:t>
-      </w:r>
-      <w:r>
-        <w:t xml:space="preserve">be </w:t>
-      </w:r>
-      <w:r>
-        <w:t>in the form of a cryptocurrency.</w:t>
-      </w:r>
-    </w:p>
-    <w:p>
-      <w:pPr>
-        <w:spacing w:after="0"/>
-        <w:jc w:val="both"/>
-      </w:pPr>
-    </w:p>
-    <w:p>
-      <w:pPr>
-        <w:spacing w:after="0"/>
-        <w:jc w:val="both"/>
-      </w:pPr>
-      <w:r>
-        <w:t>T</w:t>
-      </w:r>
-      <w:r>
-        <w:t>he reward will be a post-determined amount of Gov</w:t>
-      </w:r>
-      <w:r>
-        <w:t>Coin</w:t>
-      </w:r>
-      <w:r>
-        <w:t>, which the user can</w:t>
-      </w:r>
-      <w:r>
-        <w:t xml:space="preserve"> trade for non-digital currency, or use</w:t>
-      </w:r>
-      <w:r>
-        <w:t xml:space="preserve"> later to skip having to contribute to the network again</w:t>
-      </w:r>
-      <w:r>
-        <w:t xml:space="preserve"> (</w:t>
-      </w:r>
-      <w:r>
-        <w:rPr>
-          <w:b/>
-          <w:bCs/>
-          <w:i/>
-          <w:iCs/>
-        </w:rPr>
-        <w:t>Option B</w:t>
-      </w:r>
-      <w:r>
-        <w:t>)</w:t>
-      </w:r>
-      <w:r>
-        <w:t>.</w:t>
-      </w:r>
-    </w:p>
-    <w:p>
-      <w:pPr>
-        <w:spacing w:after="0"/>
-        <w:jc w:val="both"/>
-        <w:rPr>
-          <w:b/>
-          <w:bCs/>
-          <w:i/>
-          <w:iCs/>
-        </w:rPr>
-      </w:pPr>
-      <w:r>
-        <w:rPr>
-          <w:b/>
-          <w:bCs/>
-          <w:i/>
-          <w:iCs/>
-        </w:rPr>
-        <w:t>*</w:t>
-      </w:r>
-      <w:r>
-        <w:rPr>
-          <w:b/>
-          <w:bCs/>
-          <w:i/>
-          <w:iCs/>
-        </w:rPr>
-        <w:t xml:space="preserve"> </w:t>
-      </w:r>
-      <w:r>
-        <w:rPr>
-          <w:b/>
-          <w:bCs/>
-          <w:i/>
-          <w:iCs/>
-        </w:rPr>
-        <w:t>Add drawing for icon of GovCoin</w:t>
+      <w:r>
+        <w:rPr>
+          <w:b/>
+          <w:bCs/>
+          <w:i/>
+          <w:iCs/>
+        </w:rPr>
+        <w:t xml:space="preserve"> Add drawing for icon of GovCoin</w:t>
       </w:r>
       <w:r>
         <w:rPr>
@@ -2694,16 +2730,7 @@
           <w:i/>
           <w:iCs/>
         </w:rPr>
-        <w:t xml:space="preserve"> </w:t>
-      </w:r>
-      <w:r>
-        <w:rPr>
-          <w:b/>
-          <w:bCs/>
-          <w:i/>
-          <w:iCs/>
-        </w:rPr>
-        <w:t xml:space="preserve">Add icon for GovCoin </w:t>
+        <w:t xml:space="preserve"> Add icon for GovCoin </w:t>
       </w:r>
       <w:r>
         <w:rPr>
@@ -2835,6 +2862,25 @@
         </w:rPr>
         <w:t>*</w:t>
       </w:r>
+      <w:r>
+        <w:rPr>
+          <w:b/>
+          <w:bCs/>
+          <w:i/>
+          <w:iCs/>
+        </w:rPr>
+        <w:t xml:space="preserve"> </w:t>
+      </w:r>
+      <w:r>
+        <w:rPr>
+          <w:b/>
+          <w:bCs/>
+          <w:i/>
+          <w:iCs/>
+          <w:highlight w:val="green"/>
+        </w:rPr>
+        <w:t>DONE</w:t>
+      </w:r>
     </w:p>
     <w:p>
       <w:pPr>
@@ -2936,6 +2982,97 @@
       <w:pPr>
         <w:spacing w:after="0"/>
         <w:jc w:val="both"/>
+        <w:rPr>
+          <w:b/>
+          <w:bCs/>
+        </w:rPr>
+      </w:pPr>
+      <w:r>
+        <w:t xml:space="preserve">A </w:t>
+      </w:r>
+      <w:r>
+        <w:rPr>
+          <w:b/>
+          <w:bCs/>
+        </w:rPr>
+        <w:t>Smart Service</w:t>
+      </w:r>
+      <w:r>
+        <w:rPr>
+          <w:b/>
+          <w:bCs/>
+        </w:rPr>
+        <w:t xml:space="preserve"> </w:t>
+      </w:r>
+      <w:r>
+        <w:t xml:space="preserve">can be considered a sub-type </w:t>
+      </w:r>
+      <w:r>
+        <w:t xml:space="preserve">of </w:t>
+      </w:r>
+      <w:r>
+        <w:t xml:space="preserve">a smart contract, with the difference that only official recognized parties may make a </w:t>
+      </w:r>
+      <w:r>
+        <w:rPr>
+          <w:b/>
+          <w:bCs/>
+        </w:rPr>
+        <w:t>Smart Service</w:t>
+      </w:r>
+      <w:r>
+        <w:rPr>
+          <w:b/>
+          <w:bCs/>
+        </w:rPr>
+        <w:t>.</w:t>
+      </w:r>
+      <w:r>
+        <w:rPr>
+          <w:b/>
+          <w:bCs/>
+        </w:rPr>
+        <w:t xml:space="preserve"> </w:t>
+      </w:r>
+    </w:p>
+    <w:p>
+      <w:pPr>
+        <w:spacing w:after="0"/>
+        <w:jc w:val="both"/>
+      </w:pPr>
+      <w:r>
+        <w:t>Just like in the Ethereum Network, there will be no need for the government to monitor the transactions occurring for each service.</w:t>
+      </w:r>
+      <w:r>
+        <w:t xml:space="preserve"> This will significantly decrease the cost and time</w:t>
+      </w:r>
+      <w:r>
+        <w:t xml:space="preserve"> waste</w:t>
+      </w:r>
+      <w:r>
+        <w:t xml:space="preserve"> per service.</w:t>
+      </w:r>
+    </w:p>
+    <w:p>
+      <w:pPr>
+        <w:spacing w:after="0"/>
+        <w:jc w:val="both"/>
+        <w:rPr>
+          <w:b/>
+          <w:bCs/>
+        </w:rPr>
+      </w:pPr>
+    </w:p>
+    <w:p>
+      <w:pPr>
+        <w:spacing w:after="0"/>
+        <w:jc w:val="both"/>
+        <w:rPr>
+          <w:b/>
+          <w:bCs/>
+          <w:i/>
+          <w:iCs/>
+        </w:rPr>
       </w:pPr>
       <w:r>
         <w:rPr>
@@ -2953,6 +3090,24 @@
           <w:i/>
           <w:iCs/>
         </w:rPr>
+        <w:t xml:space="preserve"> Add drawing of a governmental-looking building with an arrow pointing to a smart service </w:t>
+      </w:r>
+      <w:r>
+        <w:rPr>
+          <w:b/>
+          <w:bCs/>
+          <w:i/>
+          <w:iCs/>
+        </w:rPr>
+        <w:t>*</w:t>
+      </w:r>
+      <w:r>
+        <w:rPr>
+          <w:b/>
+          <w:bCs/>
+          <w:i/>
+          <w:iCs/>
+        </w:rPr>
         <w:t xml:space="preserve"> </w:t>
       </w:r>
       <w:r>
@@ -2961,131 +3116,9 @@
           <w:bCs/>
           <w:i/>
           <w:iCs/>
-        </w:rPr>
-        <w:t>Add “smart contract” with an arrow pointing down to a “smart service”</w:t>
-      </w:r>
-      <w:r>
-        <w:rPr>
-          <w:b/>
-          <w:bCs/>
-          <w:i/>
-          <w:iCs/>
-        </w:rPr>
-        <w:t xml:space="preserve"> </w:t>
-      </w:r>
-      <w:r>
-        <w:rPr>
-          <w:b/>
-          <w:bCs/>
-          <w:i/>
-          <w:iCs/>
-        </w:rPr>
-        <w:t>*</w:t>
-      </w:r>
-    </w:p>
-    <w:p>
-      <w:pPr>
-        <w:spacing w:after="0"/>
-        <w:jc w:val="both"/>
-        <w:rPr>
-          <w:b/>
-          <w:bCs/>
-        </w:rPr>
-      </w:pPr>
-      <w:r>
-        <w:t xml:space="preserve">A </w:t>
-      </w:r>
-      <w:r>
-        <w:rPr>
-          <w:b/>
-          <w:bCs/>
-        </w:rPr>
-        <w:t>Smart Service</w:t>
-      </w:r>
-      <w:r>
-        <w:rPr>
-          <w:b/>
-          <w:bCs/>
-        </w:rPr>
-        <w:t xml:space="preserve"> </w:t>
-      </w:r>
-      <w:r>
-        <w:t xml:space="preserve">can be considered a sub-type </w:t>
-      </w:r>
-      <w:r>
-        <w:t xml:space="preserve">of </w:t>
-      </w:r>
-      <w:r>
-        <w:t xml:space="preserve">a smart contract, with the difference that only official recognized parties may make a </w:t>
-      </w:r>
-      <w:r>
-        <w:rPr>
-          <w:b/>
-          <w:bCs/>
-        </w:rPr>
-        <w:t>Smart Service</w:t>
-      </w:r>
-      <w:r>
-        <w:rPr>
-          <w:b/>
-          <w:bCs/>
-        </w:rPr>
-        <w:t>.</w:t>
-      </w:r>
-      <w:r>
-        <w:rPr>
-          <w:b/>
-          <w:bCs/>
-        </w:rPr>
-        <w:t xml:space="preserve"> </w:t>
-      </w:r>
-    </w:p>
-    <w:p>
-      <w:pPr>
-        <w:spacing w:after="0"/>
-        <w:jc w:val="both"/>
-        <w:rPr>
-          <w:b/>
-          <w:bCs/>
-          <w:i/>
-          <w:iCs/>
-        </w:rPr>
-      </w:pPr>
-      <w:r>
-        <w:rPr>
-          <w:b/>
-          <w:bCs/>
-          <w:i/>
-          <w:iCs/>
-        </w:rPr>
-        <w:t>*</w:t>
-      </w:r>
-      <w:r>
-        <w:rPr>
-          <w:b/>
-          <w:bCs/>
-          <w:i/>
-          <w:iCs/>
-        </w:rPr>
-        <w:t xml:space="preserve"> Add drawing of a governmental-looking building with an arrow pointing to a smart service</w:t>
-      </w:r>
-      <w:r>
-        <w:rPr>
-          <w:b/>
-          <w:bCs/>
-          <w:i/>
-          <w:iCs/>
-        </w:rPr>
-        <w:t xml:space="preserve"> </w:t>
-      </w:r>
-      <w:r>
-        <w:rPr>
-          <w:b/>
-          <w:bCs/>
-          <w:i/>
-          <w:iCs/>
-        </w:rPr>
-        <w:t>*</w:t>
+          <w:highlight w:val="green"/>
+        </w:rPr>
+        <w:t>DONE</w:t>
       </w:r>
     </w:p>
     <w:p>
@@ -3184,28 +3217,81 @@
         <w:jc w:val="both"/>
       </w:pPr>
       <w:r>
-        <w:t xml:space="preserve">Current governmental structures are prone to many issues, such as losing the Trust of their citizens, struggling with keeping </w:t>
-      </w:r>
-      <w:r>
+        <w:t xml:space="preserve">Current governmental structures are prone to many issues, such as losing the </w:t>
+      </w:r>
+      <w:r>
+        <w:rPr>
+          <w:b/>
+          <w:bCs/>
+          <w:i/>
+          <w:iCs/>
+        </w:rPr>
+        <w:t>t</w:t>
+      </w:r>
+      <w:r>
+        <w:rPr>
+          <w:b/>
+          <w:bCs/>
+          <w:i/>
+          <w:iCs/>
+        </w:rPr>
+        <w:t>rust</w:t>
+      </w:r>
+      <w:r>
+        <w:t xml:space="preserve"> of their citizens, struggling with keeping </w:t>
+      </w:r>
+      <w:r>
+        <w:rPr>
+          <w:b/>
+          <w:bCs/>
+          <w:i/>
+          <w:iCs/>
+        </w:rPr>
         <w:t>p</w:t>
       </w:r>
       <w:r>
-        <w:t>erformance up to standards, and keeping corruption out of the picture.</w:t>
-      </w:r>
-    </w:p>
-    <w:p>
-      <w:pPr>
-        <w:spacing w:after="0"/>
-        <w:jc w:val="both"/>
-      </w:pPr>
-    </w:p>
-    <w:p>
-      <w:pPr>
-        <w:spacing w:after="0"/>
-        <w:jc w:val="both"/>
-      </w:pPr>
-      <w:r>
-        <w:lastRenderedPageBreak/>
+        <w:rPr>
+          <w:b/>
+          <w:bCs/>
+          <w:i/>
+          <w:iCs/>
+        </w:rPr>
+        <w:t>erformance</w:t>
+      </w:r>
+      <w:r>
+        <w:t xml:space="preserve"> up to standards, </w:t>
+      </w:r>
+      <w:r>
+        <w:t>as well as</w:t>
+      </w:r>
+      <w:r>
+        <w:t xml:space="preserve"> keeping </w:t>
+      </w:r>
+      <w:r>
+        <w:rPr>
+          <w:b/>
+          <w:bCs/>
+          <w:i/>
+          <w:iCs/>
+        </w:rPr>
+        <w:t>corruption</w:t>
+      </w:r>
+      <w:r>
+        <w:t xml:space="preserve"> out of the picture.</w:t>
+      </w:r>
+    </w:p>
+    <w:p>
+      <w:pPr>
+        <w:spacing w:after="0"/>
+        <w:jc w:val="both"/>
+      </w:pPr>
+    </w:p>
+    <w:p>
+      <w:pPr>
+        <w:spacing w:after="0"/>
+        <w:jc w:val="both"/>
+      </w:pPr>
+      <w:r>
         <w:t xml:space="preserve">A decentralized, open-source, blockchain-based governmental structure solves the issues of Trust, Corruption, and Performance while </w:t>
       </w:r>
       <w:r>
@@ -3930,6 +4016,7 @@
   <w:style w:type="character" w:default="1" w:styleId="DefaultParagraphFont">
     <w:name w:val="Default Paragraph Font"/>
     <w:uiPriority w:val="1"/>
+    <w:semiHidden/>
     <w:unhideWhenUsed/>
   </w:style>
   <w:style w:type="table" w:default="1" w:styleId="TableNormal">

</xml_diff>